<commit_message>
IOCM SUBMISSION MILESTONE - Added final updated Construction Iteration Plan 5
</commit_message>
<xml_diff>
--- a/documents/Iteration Plan/Construction Iteration Plan 5 updated.docx
+++ b/documents/Iteration Plan/Construction Iteration Plan 5 updated.docx
@@ -1,6 +1,6 @@
 
 <file path=word/document.xml><?xml version="1.0" encoding="utf-8"?>
-<w:document xmlns:wpc="http://schemas.microsoft.com/office/word/2010/wordprocessingCanvas" xmlns:cx="http://schemas.microsoft.com/office/drawing/2014/chartex" xmlns:cx1="http://schemas.microsoft.com/office/drawing/2015/9/8/chartex" xmlns:cx2="http://schemas.microsoft.com/office/drawing/2015/10/21/chartex" xmlns:cx3="http://schemas.microsoft.com/office/drawing/2016/5/9/chartex" xmlns:cx4="http://schemas.microsoft.com/office/drawing/2016/5/10/chartex" xmlns:cx5="http://schemas.microsoft.com/office/drawing/2016/5/11/chartex" xmlns:cx6="http://schemas.microsoft.com/office/drawing/2016/5/12/chartex" xmlns:cx7="http://schemas.microsoft.com/office/drawing/2016/5/13/chartex" xmlns:cx8="http://schemas.microsoft.com/office/drawing/2016/5/14/chartex" xmlns:mc="http://schemas.openxmlformats.org/markup-compatibility/2006" xmlns:aink="http://schemas.microsoft.com/office/drawing/2016/ink" xmlns:am3d="http://schemas.microsoft.com/office/drawing/2017/model3d" xmlns:o="urn:schemas-microsoft-com:office:office" xmlns:r="http://schemas.openxmlformats.org/officeDocument/2006/relationships" xmlns:m="http://schemas.openxmlformats.org/officeDocument/2006/math" xmlns:v="urn:schemas-microsoft-com:vml" xmlns:wp14="http://schemas.microsoft.com/office/word/2010/wordprocessingDrawing" xmlns:wp="http://schemas.openxmlformats.org/drawingml/2006/wordprocessingDrawing" xmlns:w10="urn:schemas-microsoft-com:office:word" xmlns:w="http://schemas.openxmlformats.org/wordprocessingml/2006/main" xmlns:w14="http://schemas.microsoft.com/office/word/2010/wordml" xmlns:w15="http://schemas.microsoft.com/office/word/2012/wordml" xmlns:w16cid="http://schemas.microsoft.com/office/word/2016/wordml/cid" xmlns:w16se="http://schemas.microsoft.com/office/word/2015/wordml/symex" xmlns:wpg="http://schemas.microsoft.com/office/word/2010/wordprocessingGroup" xmlns:wpi="http://schemas.microsoft.com/office/word/2010/wordprocessingInk" xmlns:wne="http://schemas.microsoft.com/office/word/2006/wordml" xmlns:wps="http://schemas.microsoft.com/office/word/2010/wordprocessingShape" mc:Ignorable="w14 w15 w16se w16cid wp14">
+<w:document xmlns:wpc="http://schemas.microsoft.com/office/word/2010/wordprocessingCanvas" xmlns:mc="http://schemas.openxmlformats.org/markup-compatibility/2006" xmlns:o="urn:schemas-microsoft-com:office:office" xmlns:r="http://schemas.openxmlformats.org/officeDocument/2006/relationships" xmlns:m="http://schemas.openxmlformats.org/officeDocument/2006/math" xmlns:v="urn:schemas-microsoft-com:vml" xmlns:wp14="http://schemas.microsoft.com/office/word/2010/wordprocessingDrawing" xmlns:wp="http://schemas.openxmlformats.org/drawingml/2006/wordprocessingDrawing" xmlns:w10="urn:schemas-microsoft-com:office:word" xmlns:w="http://schemas.openxmlformats.org/wordprocessingml/2006/main" xmlns:w14="http://schemas.microsoft.com/office/word/2010/wordml" xmlns:w15="http://schemas.microsoft.com/office/word/2012/wordml" xmlns:wpg="http://schemas.microsoft.com/office/word/2010/wordprocessingGroup" xmlns:wpi="http://schemas.microsoft.com/office/word/2010/wordprocessingInk" xmlns:wne="http://schemas.microsoft.com/office/word/2006/wordml" xmlns:wps="http://schemas.microsoft.com/office/word/2010/wordprocessingShape" mc:Ignorable="w14 w15 wp14">
   <w:body>
     <w:p>
       <w:pPr>
@@ -121,10 +121,7 @@
           </w:tcPr>
           <w:p>
             <w:r>
-              <w:t>4/09</w:t>
-            </w:r>
-            <w:r>
-              <w:t>/2018</w:t>
+              <w:t>4/09/2018</w:t>
             </w:r>
           </w:p>
         </w:tc>
@@ -146,13 +143,7 @@
           </w:tcPr>
           <w:p>
             <w:r>
-              <w:t>17</w:t>
-            </w:r>
-            <w:r>
-              <w:t>/09</w:t>
-            </w:r>
-            <w:r>
-              <w:t>/2018</w:t>
+              <w:t>17/09/2018</w:t>
             </w:r>
           </w:p>
         </w:tc>
@@ -174,13 +165,7 @@
           </w:tcPr>
           <w:p>
             <w:r>
-              <w:t>19</w:t>
-            </w:r>
-            <w:r>
-              <w:t>/09</w:t>
-            </w:r>
-            <w:r>
-              <w:t>/2018</w:t>
+              <w:t>19/09/2018</w:t>
             </w:r>
           </w:p>
         </w:tc>
@@ -202,10 +187,7 @@
           </w:tcPr>
           <w:p>
             <w:r>
-              <w:t>10/09</w:t>
-            </w:r>
-            <w:r>
-              <w:t>/2018</w:t>
+              <w:t>10/09/2018</w:t>
             </w:r>
           </w:p>
         </w:tc>
@@ -227,19 +209,7 @@
           </w:tcPr>
           <w:p>
             <w:r>
-              <w:t>17</w:t>
-            </w:r>
-            <w:r>
-              <w:t>/</w:t>
-            </w:r>
-            <w:r>
-              <w:t>0</w:t>
-            </w:r>
-            <w:r>
-              <w:t>9</w:t>
-            </w:r>
-            <w:r>
-              <w:t>/2018</w:t>
+              <w:t>17/09/2018</w:t>
             </w:r>
           </w:p>
         </w:tc>
@@ -261,13 +231,7 @@
           </w:tcPr>
           <w:p>
             <w:r>
-              <w:t>17</w:t>
-            </w:r>
-            <w:r>
-              <w:t>/09</w:t>
-            </w:r>
-            <w:r>
-              <w:t>/2018</w:t>
+              <w:t>17/09/2018</w:t>
             </w:r>
           </w:p>
         </w:tc>
@@ -298,19 +262,7 @@
         <w:ind w:left="357"/>
       </w:pPr>
       <w:r>
-        <w:t xml:space="preserve">1: </w:t>
-      </w:r>
-      <w:r>
-        <w:t>Compl</w:t>
-      </w:r>
-      <w:r>
-        <w:t>ete User</w:t>
-      </w:r>
-      <w:r>
-        <w:t xml:space="preserve"> Guide for:</w:t>
-      </w:r>
-      <w:r>
-        <w:t xml:space="preserve"> </w:t>
+        <w:t xml:space="preserve">1: Complete User Guide for: </w:t>
       </w:r>
     </w:p>
     <w:p>
@@ -379,11 +331,9 @@
         </w:numPr>
         <w:spacing w:before="100" w:after="200" w:line="276" w:lineRule="auto"/>
       </w:pPr>
-      <w:proofErr w:type="spellStart"/>
       <w:r>
         <w:t>Metabase</w:t>
       </w:r>
-      <w:proofErr w:type="spellEnd"/>
     </w:p>
     <w:p>
       <w:pPr>
@@ -392,10 +342,7 @@
         <w:ind w:left="357"/>
       </w:pPr>
       <w:r>
-        <w:t xml:space="preserve">2: </w:t>
-      </w:r>
-      <w:r>
-        <w:t>Cleanup query.js file</w:t>
+        <w:t>2: Cleanup query.js file</w:t>
       </w:r>
     </w:p>
     <w:p>
@@ -405,13 +352,7 @@
         <w:ind w:left="357"/>
       </w:pPr>
       <w:r>
-        <w:t xml:space="preserve">3: </w:t>
-      </w:r>
-      <w:r>
-        <w:t xml:space="preserve">Fix menu bar and name convention for various forms (e.g. Manage to </w:t>
-      </w:r>
-      <w:r>
-        <w:t>Add)</w:t>
+        <w:t>3: Fix menu bar and name convention for various forms (e.g. Manage to Add)</w:t>
       </w:r>
     </w:p>
     <w:p>
@@ -421,13 +362,7 @@
         <w:ind w:left="357"/>
       </w:pPr>
       <w:r>
-        <w:t xml:space="preserve">4: Fix Edit Error Form so that </w:t>
-      </w:r>
-      <w:r>
-        <w:t>only fields not req</w:t>
-      </w:r>
-      <w:r>
-        <w:t>uired for the database can be hidden</w:t>
+        <w:t>4: Fix Edit Error Form so that only fields not required for the database can be hidden</w:t>
       </w:r>
     </w:p>
     <w:p>
@@ -452,13 +387,7 @@
     <w:p/>
     <w:p>
       <w:r>
-        <w:t>1</w:t>
-      </w:r>
-      <w:r>
-        <w:t xml:space="preserve">: </w:t>
-      </w:r>
-      <w:r>
-        <w:t>Manage Users</w:t>
+        <w:t>1: Manage Users</w:t>
       </w:r>
     </w:p>
     <w:p>
@@ -927,9 +856,14 @@
             <w:noWrap/>
           </w:tcPr>
           <w:p>
-            <w:r>
-              <w:t>Incomplete</w:t>
-            </w:r>
+            <w:hyperlink r:id="rId7">
+              <w:r>
+                <w:rPr>
+                  <w:rStyle w:val="Hyperlink"/>
+                </w:rPr>
+                <w:t>Complete</w:t>
+              </w:r>
+            </w:hyperlink>
           </w:p>
         </w:tc>
         <w:tc>
@@ -978,7 +912,7 @@
               <w:rPr>
                 <w:lang w:eastAsia="ja-JP"/>
               </w:rPr>
-              <w:t>0</w:t>
+              <w:t>7</w:t>
             </w:r>
           </w:p>
         </w:tc>
@@ -998,7 +932,7 @@
               <w:rPr>
                 <w:lang w:eastAsia="ja-JP"/>
               </w:rPr>
-              <w:t>5</w:t>
+              <w:t>0</w:t>
             </w:r>
           </w:p>
         </w:tc>
@@ -1054,9 +988,14 @@
             <w:noWrap/>
           </w:tcPr>
           <w:p>
-            <w:r>
-              <w:t>Incomplete</w:t>
-            </w:r>
+            <w:hyperlink r:id="rId8">
+              <w:r>
+                <w:rPr>
+                  <w:rStyle w:val="Hyperlink"/>
+                </w:rPr>
+                <w:t>Complete</w:t>
+              </w:r>
+            </w:hyperlink>
           </w:p>
         </w:tc>
         <w:tc>
@@ -1067,10 +1006,7 @@
           </w:tcPr>
           <w:p>
             <w:r>
-              <w:t>Beau</w:t>
-            </w:r>
-            <w:r>
-              <w:t>/Lenny</w:t>
+              <w:t>Beau/Lenny</w:t>
             </w:r>
           </w:p>
         </w:tc>
@@ -1108,7 +1044,7 @@
               <w:rPr>
                 <w:lang w:eastAsia="ja-JP"/>
               </w:rPr>
-              <w:t>0</w:t>
+              <w:t>3</w:t>
             </w:r>
           </w:p>
         </w:tc>
@@ -1128,7 +1064,7 @@
               <w:rPr>
                 <w:lang w:eastAsia="ja-JP"/>
               </w:rPr>
-              <w:t>5</w:t>
+              <w:t>0</w:t>
             </w:r>
           </w:p>
         </w:tc>
@@ -1215,9 +1151,6 @@
               <w:t>All use cases work as expected</w:t>
             </w:r>
             <w:r>
-              <w:rPr>
-                <w:lang w:eastAsia="ja-JP"/>
-              </w:rPr>
               <w:br/>
             </w:r>
             <w:r>
@@ -1260,11 +1193,51 @@
           </w:tcPr>
           <w:p>
             <w:r>
-              <w:t>I</w:t>
-            </w:r>
-            <w:r>
-              <w:t>ncomplete</w:t>
-            </w:r>
+              <w:t>Incomplete</w:t>
+            </w:r>
+          </w:p>
+          <w:p>
+            <w:hyperlink r:id="rId9">
+              <w:r>
+                <w:rPr>
+                  <w:rStyle w:val="Hyperlink"/>
+                </w:rPr>
+                <w:t>Manage Users</w:t>
+              </w:r>
+              <w:r>
+                <w:br/>
+              </w:r>
+            </w:hyperlink>
+            <w:hyperlink r:id="rId10">
+              <w:r>
+                <w:rPr>
+                  <w:rStyle w:val="Hyperlink"/>
+                </w:rPr>
+                <w:t>Delete User</w:t>
+              </w:r>
+              <w:r>
+                <w:br/>
+              </w:r>
+            </w:hyperlink>
+            <w:hyperlink r:id="rId11">
+              <w:r>
+                <w:rPr>
+                  <w:rStyle w:val="Hyperlink"/>
+                </w:rPr>
+                <w:t>Change Passwords</w:t>
+              </w:r>
+              <w:r>
+                <w:br/>
+              </w:r>
+            </w:hyperlink>
+            <w:hyperlink r:id="rId12">
+              <w:r>
+                <w:rPr>
+                  <w:rStyle w:val="Hyperlink"/>
+                </w:rPr>
+                <w:t>Edit Error Form</w:t>
+              </w:r>
+            </w:hyperlink>
           </w:p>
         </w:tc>
         <w:tc>
@@ -1327,7 +1300,7 @@
           </w:tcPr>
           <w:p>
             <w:r>
-              <w:t>0</w:t>
+              <w:t>3</w:t>
             </w:r>
           </w:p>
           <w:p/>
@@ -1350,7 +1323,7 @@
           </w:tcPr>
           <w:p>
             <w:r>
-              <w:t>2</w:t>
+              <w:t>0</w:t>
             </w:r>
           </w:p>
         </w:tc>
@@ -1415,22 +1388,8 @@
               <w:rPr>
                 <w:lang w:eastAsia="ja-JP"/>
               </w:rPr>
-              <w:t>User Guides for each function of the app</w:t>
-            </w:r>
-            <w:r>
-              <w:rPr>
-                <w:lang w:eastAsia="ja-JP"/>
-              </w:rPr>
-              <w:t xml:space="preserve"> including </w:t>
-            </w:r>
-            <w:proofErr w:type="spellStart"/>
-            <w:r>
-              <w:rPr>
-                <w:lang w:eastAsia="ja-JP"/>
-              </w:rPr>
-              <w:t>Metabase</w:t>
-            </w:r>
-            <w:proofErr w:type="spellEnd"/>
+              <w:t>User Guides for each function of the app including Metabase</w:t>
+            </w:r>
           </w:p>
         </w:tc>
         <w:tc>
@@ -1525,11 +1484,9 @@
                 <w:lang w:eastAsia="ja-JP"/>
               </w:rPr>
             </w:pPr>
-            <w:proofErr w:type="spellStart"/>
             <w:r>
               <w:t>Metabase</w:t>
             </w:r>
-            <w:proofErr w:type="spellEnd"/>
           </w:p>
         </w:tc>
         <w:tc>
@@ -1547,15 +1504,12 @@
           </w:tcPr>
           <w:p>
             <w:r>
-              <w:t>C</w:t>
-            </w:r>
-            <w:r>
-              <w:t>omplete</w:t>
+              <w:t>Complete</w:t>
             </w:r>
             <w:r>
               <w:br/>
             </w:r>
-            <w:hyperlink r:id="rId7" w:history="1">
+            <w:hyperlink r:id="rId13">
               <w:r>
                 <w:rPr>
                   <w:rStyle w:val="Hyperlink"/>
@@ -1565,7 +1519,7 @@
             </w:hyperlink>
           </w:p>
           <w:p>
-            <w:hyperlink r:id="rId8" w:history="1">
+            <w:hyperlink r:id="rId14" w:history="1">
               <w:r>
                 <w:rPr>
                   <w:rStyle w:val="Hyperlink"/>
@@ -1575,7 +1529,7 @@
             </w:hyperlink>
           </w:p>
           <w:p>
-            <w:hyperlink r:id="rId9" w:history="1">
+            <w:hyperlink r:id="rId15" w:history="1">
               <w:r>
                 <w:rPr>
                   <w:rStyle w:val="Hyperlink"/>
@@ -1585,7 +1539,7 @@
             </w:hyperlink>
           </w:p>
           <w:p>
-            <w:hyperlink r:id="rId10" w:history="1">
+            <w:hyperlink r:id="rId16" w:history="1">
               <w:r>
                 <w:rPr>
                   <w:rStyle w:val="Hyperlink"/>
@@ -1595,15 +1549,13 @@
             </w:hyperlink>
           </w:p>
           <w:p>
-            <w:hyperlink r:id="rId11" w:history="1">
-              <w:proofErr w:type="spellStart"/>
+            <w:hyperlink r:id="rId17" w:history="1">
               <w:r>
                 <w:rPr>
                   <w:rStyle w:val="Hyperlink"/>
                 </w:rPr>
                 <w:t>Metabase</w:t>
               </w:r>
-              <w:proofErr w:type="spellEnd"/>
             </w:hyperlink>
           </w:p>
           <w:p/>
@@ -1628,10 +1580,13 @@
             <w:vAlign w:val="bottom"/>
           </w:tcPr>
           <w:p>
+            <w:proofErr w:type="spellStart"/>
             <w:r>
               <w:t>Jette</w:t>
             </w:r>
-          </w:p>
+            <w:proofErr w:type="spellEnd"/>
+          </w:p>
+          <w:p/>
           <w:p/>
           <w:p/>
           <w:p/>
@@ -1676,6 +1631,7 @@
               <w:t>6</w:t>
             </w:r>
           </w:p>
+          <w:p/>
           <w:p/>
           <w:p/>
           <w:p/>
@@ -1765,13 +1721,7 @@
               <w:rPr>
                 <w:lang w:eastAsia="ja-JP"/>
               </w:rPr>
-              <w:t>Transition Phase</w:t>
-            </w:r>
-            <w:r>
-              <w:rPr>
-                <w:lang w:eastAsia="ja-JP"/>
-              </w:rPr>
-              <w:t xml:space="preserve"> Status Assessment</w:t>
+              <w:t>Construction Phase Status Assessment</w:t>
             </w:r>
           </w:p>
         </w:tc>
@@ -1795,19 +1745,7 @@
               <w:rPr>
                 <w:lang w:eastAsia="ja-JP"/>
               </w:rPr>
-              <w:t>Assessment</w:t>
-            </w:r>
-            <w:r>
-              <w:rPr>
-                <w:lang w:eastAsia="ja-JP"/>
-              </w:rPr>
-              <w:t xml:space="preserve"> on </w:t>
-            </w:r>
-            <w:r>
-              <w:rPr>
-                <w:lang w:eastAsia="ja-JP"/>
-              </w:rPr>
-              <w:t>how the project is progressing to date</w:t>
+              <w:t>Assessment on how the project is progressing to date</w:t>
             </w:r>
           </w:p>
         </w:tc>
@@ -1825,9 +1763,14 @@
             <w:vAlign w:val="bottom"/>
           </w:tcPr>
           <w:p>
-            <w:r>
-              <w:t>Incomplete</w:t>
-            </w:r>
+            <w:hyperlink r:id="rId18">
+              <w:r>
+                <w:rPr>
+                  <w:rStyle w:val="Hyperlink"/>
+                </w:rPr>
+                <w:t>Complete</w:t>
+              </w:r>
+            </w:hyperlink>
           </w:p>
         </w:tc>
         <w:tc>
@@ -1844,9 +1787,11 @@
             <w:vAlign w:val="bottom"/>
           </w:tcPr>
           <w:p>
+            <w:proofErr w:type="spellStart"/>
             <w:r>
               <w:t>Jette</w:t>
             </w:r>
+            <w:proofErr w:type="spellEnd"/>
           </w:p>
           <w:p>
             <w:r>
@@ -1895,7 +1840,7 @@
           </w:tcPr>
           <w:p>
             <w:r>
-              <w:t>0</w:t>
+              <w:t>4</w:t>
             </w:r>
           </w:p>
           <w:p/>
@@ -1916,7 +1861,7 @@
           </w:tcPr>
           <w:p>
             <w:r>
-              <w:t>2</w:t>
+              <w:t>0</w:t>
             </w:r>
           </w:p>
         </w:tc>
@@ -1981,13 +1926,7 @@
               <w:rPr>
                 <w:lang w:eastAsia="ja-JP"/>
               </w:rPr>
-              <w:t xml:space="preserve">UAT test scripts for </w:t>
-            </w:r>
-            <w:r>
-              <w:rPr>
-                <w:lang w:eastAsia="ja-JP"/>
-              </w:rPr>
-              <w:t>stakeholder to use for testing</w:t>
+              <w:t>UAT test scripts for stakeholder to use for testing</w:t>
             </w:r>
           </w:p>
         </w:tc>
@@ -2029,9 +1968,14 @@
             <w:vAlign w:val="bottom"/>
           </w:tcPr>
           <w:p>
-            <w:r>
-              <w:t>Incomplete</w:t>
-            </w:r>
+            <w:hyperlink r:id="rId19" w:history="1">
+              <w:r>
+                <w:rPr>
+                  <w:rStyle w:val="Hyperlink"/>
+                </w:rPr>
+                <w:t>Complete</w:t>
+              </w:r>
+            </w:hyperlink>
           </w:p>
         </w:tc>
         <w:tc>
@@ -2094,7 +2038,7 @@
           </w:tcPr>
           <w:p>
             <w:r>
-              <w:t>0</w:t>
+              <w:t>2</w:t>
             </w:r>
           </w:p>
           <w:p/>
@@ -2115,7 +2059,196 @@
           </w:tcPr>
           <w:p>
             <w:r>
-              <w:t>2</w:t>
+              <w:t>0</w:t>
+            </w:r>
+          </w:p>
+        </w:tc>
+      </w:tr>
+      <w:tr>
+        <w:tblPrEx>
+          <w:tblBorders>
+            <w:top w:val="single" w:sz="4" w:space="0" w:color="000000"/>
+            <w:left w:val="single" w:sz="4" w:space="0" w:color="000000"/>
+            <w:bottom w:val="single" w:sz="4" w:space="0" w:color="000000"/>
+            <w:right w:val="single" w:sz="4" w:space="0" w:color="000000"/>
+            <w:insideH w:val="single" w:sz="6" w:space="0" w:color="000000"/>
+            <w:insideV w:val="single" w:sz="6" w:space="0" w:color="000000"/>
+          </w:tblBorders>
+        </w:tblPrEx>
+        <w:trPr>
+          <w:trHeight w:val="255"/>
+        </w:trPr>
+        <w:tc>
+          <w:tcPr>
+            <w:tcW w:w="710" w:type="dxa"/>
+            <w:tcBorders>
+              <w:top w:val="single" w:sz="4" w:space="0" w:color="000000" w:themeColor="text1"/>
+              <w:left w:val="single" w:sz="4" w:space="0" w:color="000000" w:themeColor="text1"/>
+              <w:bottom w:val="single" w:sz="4" w:space="0" w:color="000000" w:themeColor="text1"/>
+              <w:right w:val="single" w:sz="4" w:space="0" w:color="000000" w:themeColor="text1"/>
+            </w:tcBorders>
+          </w:tcPr>
+          <w:p>
+            <w:pPr>
+              <w:rPr>
+                <w:lang w:eastAsia="ja-JP"/>
+              </w:rPr>
+            </w:pPr>
+            <w:r>
+              <w:rPr>
+                <w:lang w:eastAsia="ja-JP"/>
+              </w:rPr>
+              <w:t>5.7</w:t>
+            </w:r>
+          </w:p>
+        </w:tc>
+        <w:tc>
+          <w:tcPr>
+            <w:tcW w:w="2152" w:type="dxa"/>
+            <w:tcBorders>
+              <w:top w:val="single" w:sz="4" w:space="0" w:color="000000" w:themeColor="text1"/>
+              <w:left w:val="single" w:sz="4" w:space="0" w:color="000000" w:themeColor="text1"/>
+              <w:bottom w:val="single" w:sz="4" w:space="0" w:color="000000" w:themeColor="text1"/>
+              <w:right w:val="single" w:sz="4" w:space="0" w:color="000000" w:themeColor="text1"/>
+            </w:tcBorders>
+            <w:shd w:val="clear" w:color="auto" w:fill="auto"/>
+            <w:noWrap/>
+          </w:tcPr>
+          <w:p>
+            <w:pPr>
+              <w:rPr>
+                <w:lang w:eastAsia="ja-JP"/>
+              </w:rPr>
+            </w:pPr>
+            <w:r>
+              <w:rPr>
+                <w:lang w:eastAsia="ja-JP"/>
+              </w:rPr>
+              <w:t>Fixing Edit Error form functionality</w:t>
+            </w:r>
+          </w:p>
+        </w:tc>
+        <w:tc>
+          <w:tcPr>
+            <w:tcW w:w="2551" w:type="dxa"/>
+            <w:tcBorders>
+              <w:top w:val="single" w:sz="4" w:space="0" w:color="000000" w:themeColor="text1"/>
+              <w:left w:val="single" w:sz="4" w:space="0" w:color="000000" w:themeColor="text1"/>
+              <w:bottom w:val="single" w:sz="4" w:space="0" w:color="000000" w:themeColor="text1"/>
+              <w:right w:val="single" w:sz="4" w:space="0" w:color="000000" w:themeColor="text1"/>
+            </w:tcBorders>
+          </w:tcPr>
+          <w:p>
+            <w:pPr>
+              <w:rPr>
+                <w:lang w:eastAsia="ja-JP"/>
+              </w:rPr>
+            </w:pPr>
+            <w:r>
+              <w:rPr>
+                <w:lang w:eastAsia="ja-JP"/>
+              </w:rPr>
+              <w:t>Fix a slew of bugs caused by the Edit Error form use case not accounting for the use of various forms of checks and verification in the error form and database. In the process, firmly deciding on the forms which can be hidden</w:t>
+            </w:r>
+            <w:r>
+              <w:rPr>
+                <w:lang w:eastAsia="ja-JP"/>
+              </w:rPr>
+              <w:t>, and cleaning up query.js.</w:t>
+            </w:r>
+            <w:bookmarkStart w:id="1" w:name="_GoBack"/>
+            <w:bookmarkEnd w:id="1"/>
+          </w:p>
+        </w:tc>
+        <w:tc>
+          <w:tcPr>
+            <w:tcW w:w="1559" w:type="dxa"/>
+            <w:tcBorders>
+              <w:top w:val="single" w:sz="4" w:space="0" w:color="000000" w:themeColor="text1"/>
+              <w:left w:val="single" w:sz="4" w:space="0" w:color="000000" w:themeColor="text1"/>
+              <w:bottom w:val="single" w:sz="4" w:space="0" w:color="000000" w:themeColor="text1"/>
+              <w:right w:val="single" w:sz="4" w:space="0" w:color="000000" w:themeColor="text1"/>
+            </w:tcBorders>
+            <w:shd w:val="clear" w:color="auto" w:fill="auto"/>
+            <w:noWrap/>
+            <w:vAlign w:val="bottom"/>
+          </w:tcPr>
+          <w:p>
+            <w:hyperlink>
+              <w:r>
+                <w:rPr>
+                  <w:rStyle w:val="Hyperlink"/>
+                </w:rPr>
+                <w:t>Complete</w:t>
+              </w:r>
+            </w:hyperlink>
+          </w:p>
+        </w:tc>
+        <w:tc>
+          <w:tcPr>
+            <w:tcW w:w="1276" w:type="dxa"/>
+            <w:tcBorders>
+              <w:top w:val="single" w:sz="4" w:space="0" w:color="000000" w:themeColor="text1"/>
+              <w:left w:val="single" w:sz="4" w:space="0" w:color="000000" w:themeColor="text1"/>
+              <w:bottom w:val="single" w:sz="4" w:space="0" w:color="000000" w:themeColor="text1"/>
+              <w:right w:val="single" w:sz="4" w:space="0" w:color="000000" w:themeColor="text1"/>
+            </w:tcBorders>
+            <w:shd w:val="clear" w:color="auto" w:fill="auto"/>
+            <w:noWrap/>
+            <w:vAlign w:val="bottom"/>
+          </w:tcPr>
+          <w:p/>
+        </w:tc>
+        <w:tc>
+          <w:tcPr>
+            <w:tcW w:w="850" w:type="dxa"/>
+            <w:tcBorders>
+              <w:top w:val="single" w:sz="4" w:space="0" w:color="000000" w:themeColor="text1"/>
+              <w:left w:val="single" w:sz="4" w:space="0" w:color="000000" w:themeColor="text1"/>
+              <w:bottom w:val="single" w:sz="4" w:space="0" w:color="000000" w:themeColor="text1"/>
+              <w:right w:val="single" w:sz="4" w:space="0" w:color="000000" w:themeColor="text1"/>
+            </w:tcBorders>
+          </w:tcPr>
+          <w:p>
+            <w:r>
+              <w:t>8</w:t>
+            </w:r>
+          </w:p>
+        </w:tc>
+        <w:tc>
+          <w:tcPr>
+            <w:tcW w:w="868" w:type="dxa"/>
+            <w:tcBorders>
+              <w:top w:val="single" w:sz="4" w:space="0" w:color="000000" w:themeColor="text1"/>
+              <w:left w:val="single" w:sz="4" w:space="0" w:color="000000" w:themeColor="text1"/>
+              <w:bottom w:val="single" w:sz="4" w:space="0" w:color="000000" w:themeColor="text1"/>
+              <w:right w:val="single" w:sz="4" w:space="0" w:color="000000" w:themeColor="text1"/>
+            </w:tcBorders>
+            <w:shd w:val="clear" w:color="auto" w:fill="auto"/>
+            <w:noWrap/>
+            <w:vAlign w:val="bottom"/>
+          </w:tcPr>
+          <w:p>
+            <w:r>
+              <w:t>14</w:t>
+            </w:r>
+          </w:p>
+        </w:tc>
+        <w:tc>
+          <w:tcPr>
+            <w:tcW w:w="855" w:type="dxa"/>
+            <w:tcBorders>
+              <w:top w:val="single" w:sz="4" w:space="0" w:color="000000" w:themeColor="text1"/>
+              <w:left w:val="single" w:sz="4" w:space="0" w:color="000000" w:themeColor="text1"/>
+              <w:bottom w:val="single" w:sz="4" w:space="0" w:color="000000" w:themeColor="text1"/>
+              <w:right w:val="single" w:sz="4" w:space="0" w:color="000000" w:themeColor="text1"/>
+            </w:tcBorders>
+            <w:shd w:val="clear" w:color="auto" w:fill="auto"/>
+            <w:noWrap/>
+          </w:tcPr>
+          <w:p>
+            <w:r>
+              <w:t>0</w:t>
             </w:r>
           </w:p>
         </w:tc>
@@ -2125,8 +2258,8 @@
       <w:pPr>
         <w:pStyle w:val="Heading1"/>
         <w:sectPr>
-          <w:headerReference w:type="default" r:id="rId12"/>
-          <w:footerReference w:type="default" r:id="rId13"/>
+          <w:headerReference w:type="default" r:id="rId20"/>
+          <w:footerReference w:type="default" r:id="rId21"/>
           <w:pgSz w:w="12240" w:h="15840" w:code="1"/>
           <w:pgMar w:top="1440" w:right="1440" w:bottom="1440" w:left="1440" w:header="720" w:footer="720" w:gutter="0"/>
           <w:cols w:space="720"/>
@@ -2288,12 +2421,12 @@
               <w:widowControl/>
               <w:spacing w:before="60"/>
               <w:rPr>
-                <w:rFonts w:asciiTheme="minorHAnsi" w:eastAsia="Arial" w:hAnsiTheme="minorHAnsi" w:cstheme="minorHAnsi"/>
+                <w:rFonts w:asciiTheme="minorHAnsi" w:eastAsia="Arial" w:hAnsiTheme="minorHAnsi" w:cstheme="minorBidi"/>
               </w:rPr>
             </w:pPr>
             <w:r>
               <w:rPr>
-                <w:rFonts w:asciiTheme="minorHAnsi" w:eastAsia="Arial" w:hAnsiTheme="minorHAnsi" w:cstheme="minorHAnsi"/>
+                <w:rFonts w:asciiTheme="minorHAnsi" w:eastAsia="Arial" w:hAnsiTheme="minorHAnsi" w:cstheme="minorBidi"/>
               </w:rPr>
               <w:t>Incomplete work items</w:t>
             </w:r>
@@ -2326,20 +2459,14 @@
               <w:widowControl/>
               <w:spacing w:before="60" w:line="240" w:lineRule="auto"/>
               <w:rPr>
-                <w:rFonts w:asciiTheme="minorHAnsi" w:eastAsia="Arial" w:hAnsiTheme="minorHAnsi" w:cstheme="minorHAnsi"/>
+                <w:rFonts w:asciiTheme="minorHAnsi" w:eastAsia="Arial" w:hAnsiTheme="minorHAnsi" w:cstheme="minorBidi"/>
               </w:rPr>
             </w:pPr>
             <w:r>
               <w:rPr>
-                <w:rFonts w:asciiTheme="minorHAnsi" w:eastAsia="Arial" w:hAnsiTheme="minorHAnsi" w:cstheme="minorHAnsi"/>
-              </w:rPr>
-              <w:t>U</w:t>
-            </w:r>
-            <w:r>
-              <w:rPr>
-                <w:rFonts w:asciiTheme="minorHAnsi" w:eastAsia="Arial" w:hAnsiTheme="minorHAnsi" w:cstheme="minorHAnsi"/>
-              </w:rPr>
-              <w:t>p to date</w:t>
+                <w:rFonts w:asciiTheme="minorHAnsi" w:eastAsia="Arial" w:hAnsiTheme="minorHAnsi" w:cstheme="minorBidi"/>
+              </w:rPr>
+              <w:t>Resolved</w:t>
             </w:r>
           </w:p>
         </w:tc>
@@ -2359,38 +2486,14 @@
               <w:widowControl/>
               <w:spacing w:before="60"/>
               <w:rPr>
-                <w:rFonts w:asciiTheme="minorHAnsi" w:eastAsia="Arial" w:hAnsiTheme="minorHAnsi" w:cstheme="minorHAnsi"/>
+                <w:rFonts w:asciiTheme="minorHAnsi" w:eastAsia="Arial" w:hAnsiTheme="minorHAnsi" w:cstheme="minorBidi"/>
               </w:rPr>
             </w:pPr>
             <w:r>
               <w:rPr>
-                <w:rFonts w:asciiTheme="minorHAnsi" w:eastAsia="Arial" w:hAnsiTheme="minorHAnsi" w:cstheme="minorHAnsi"/>
-              </w:rPr>
-              <w:t xml:space="preserve">Outstanding have been completed. Current items are all items that </w:t>
-            </w:r>
-            <w:r>
-              <w:rPr>
-                <w:rFonts w:asciiTheme="minorHAnsi" w:eastAsia="Arial" w:hAnsiTheme="minorHAnsi" w:cstheme="minorHAnsi"/>
-              </w:rPr>
-              <w:t>must</w:t>
-            </w:r>
-            <w:r>
-              <w:rPr>
-                <w:rFonts w:asciiTheme="minorHAnsi" w:eastAsia="Arial" w:hAnsiTheme="minorHAnsi" w:cstheme="minorHAnsi"/>
-              </w:rPr>
-              <w:t xml:space="preserve"> be completed for </w:t>
-            </w:r>
-            <w:r>
-              <w:rPr>
-                <w:rFonts w:asciiTheme="minorHAnsi" w:eastAsia="Arial" w:hAnsiTheme="minorHAnsi" w:cstheme="minorHAnsi"/>
-              </w:rPr>
-              <w:t xml:space="preserve">successful submission of </w:t>
-            </w:r>
-            <w:r>
-              <w:rPr>
-                <w:rFonts w:asciiTheme="minorHAnsi" w:eastAsia="Arial" w:hAnsiTheme="minorHAnsi" w:cstheme="minorHAnsi"/>
-              </w:rPr>
-              <w:t>IOCM.</w:t>
+                <w:rFonts w:asciiTheme="minorHAnsi" w:eastAsia="Arial" w:hAnsiTheme="minorHAnsi" w:cstheme="minorBidi"/>
+              </w:rPr>
+              <w:t>Outstanding have been completed. Current items are all items that must be completed for successful submission of IOCM.</w:t>
             </w:r>
           </w:p>
           <w:p>
@@ -2453,12 +2556,16 @@
         <w:rPr>
           <w:vanish w:val="0"/>
         </w:rPr>
-        <w:t xml:space="preserve"> typically done at the end of each iteration</w:t>
+        <w:t xml:space="preserve"> typically done at the end of each </w:t>
       </w:r>
+      <w:proofErr w:type="spellStart"/>
       <w:r>
         <w:rPr>
           <w:vanish w:val="0"/>
         </w:rPr>
+        <w:t>iteration</w:t>
+      </w:r>
+      <w:r>
         <w:t xml:space="preserve">. </w:t>
       </w:r>
       <w:r>
@@ -2467,11 +2574,20 @@
       <w:r>
         <w:t xml:space="preserve"> </w:t>
       </w:r>
+      <w:proofErr w:type="gramStart"/>
       <w:r>
         <w:rPr>
           <w:vanish w:val="0"/>
         </w:rPr>
-        <w:t xml:space="preserve">If you don’t </w:t>
+        <w:t>If</w:t>
+      </w:r>
+      <w:proofErr w:type="spellEnd"/>
+      <w:proofErr w:type="gramEnd"/>
+      <w:r>
+        <w:rPr>
+          <w:vanish w:val="0"/>
+        </w:rPr>
+        <w:t xml:space="preserve"> you don’t </w:t>
       </w:r>
       <w:r>
         <w:rPr>
@@ -2568,9 +2684,6 @@
               </w:rPr>
             </w:pPr>
             <w:r>
-              <w:rPr>
-                <w:iCs/>
-              </w:rPr>
               <w:t>17/09/2018</w:t>
             </w:r>
           </w:p>
@@ -2602,11 +2715,13 @@
               </w:rPr>
             </w:pPr>
             <w:r>
-              <w:rPr>
-                <w:iCs/>
-              </w:rPr>
-              <w:t>Ryan, Beau, Lenny, &amp; Jette</w:t>
-            </w:r>
+              <w:t xml:space="preserve">Ryan, Beau, Lenny, &amp; </w:t>
+            </w:r>
+            <w:proofErr w:type="spellStart"/>
+            <w:r>
+              <w:t>Jette</w:t>
+            </w:r>
+            <w:proofErr w:type="spellEnd"/>
           </w:p>
         </w:tc>
       </w:tr>
@@ -2638,9 +2753,9 @@
             <w:r>
               <w:rPr>
                 <w:rFonts w:ascii="Times" w:eastAsia="Times" w:hAnsi="Times" w:cs="Times"/>
-                <w:color w:val="00B050"/>
-              </w:rPr>
-              <w:t>Green</w:t>
+                <w:color w:val="FFD966" w:themeColor="accent4" w:themeTint="99"/>
+              </w:rPr>
+              <w:t>Gold</w:t>
             </w:r>
           </w:p>
         </w:tc>
@@ -2684,15 +2799,7 @@
         <w:rPr>
           <w:color w:val="auto"/>
         </w:rPr>
-        <w:t>All other</w:t>
-      </w:r>
-      <w:bookmarkStart w:id="1" w:name="_GoBack"/>
-      <w:bookmarkEnd w:id="1"/>
-      <w:r>
-        <w:rPr>
-          <w:color w:val="auto"/>
-        </w:rPr>
-        <w:t xml:space="preserve"> objectives noted have been completed in this iteration plan.</w:t>
+        <w:t>All other objectives noted have been completed in this iteration plan.</w:t>
       </w:r>
     </w:p>
     <w:p>
@@ -2704,13 +2811,8 @@
         </w:numPr>
       </w:pPr>
       <w:r>
-        <w:t xml:space="preserve">Work Items: Planned compared to </w:t>
+        <w:t>Work Items: Planned compared to actually completed</w:t>
       </w:r>
-      <w:proofErr w:type="gramStart"/>
-      <w:r>
-        <w:t>actually completed</w:t>
-      </w:r>
-      <w:proofErr w:type="gramEnd"/>
     </w:p>
     <w:p>
       <w:pPr>
@@ -2776,13 +2878,7 @@
         <w:rPr>
           <w:color w:val="auto"/>
         </w:rPr>
-        <w:t>Ther</w:t>
-      </w:r>
-      <w:r>
-        <w:rPr>
-          <w:color w:val="auto"/>
-        </w:rPr>
-        <w:t>e are no outstanding concerns or deviations.</w:t>
+        <w:t>There are no outstanding concerns or deviations.</w:t>
       </w:r>
     </w:p>
     <w:sectPr>
@@ -2795,7 +2891,7 @@
 </file>
 
 <file path=word/endnotes.xml><?xml version="1.0" encoding="utf-8"?>
-<w:endnotes xmlns:wpc="http://schemas.microsoft.com/office/word/2010/wordprocessingCanvas" xmlns:cx="http://schemas.microsoft.com/office/drawing/2014/chartex" xmlns:cx1="http://schemas.microsoft.com/office/drawing/2015/9/8/chartex" xmlns:cx2="http://schemas.microsoft.com/office/drawing/2015/10/21/chartex" xmlns:cx3="http://schemas.microsoft.com/office/drawing/2016/5/9/chartex" xmlns:cx4="http://schemas.microsoft.com/office/drawing/2016/5/10/chartex" xmlns:cx5="http://schemas.microsoft.com/office/drawing/2016/5/11/chartex" xmlns:cx6="http://schemas.microsoft.com/office/drawing/2016/5/12/chartex" xmlns:cx7="http://schemas.microsoft.com/office/drawing/2016/5/13/chartex" xmlns:cx8="http://schemas.microsoft.com/office/drawing/2016/5/14/chartex" xmlns:mc="http://schemas.openxmlformats.org/markup-compatibility/2006" xmlns:aink="http://schemas.microsoft.com/office/drawing/2016/ink" xmlns:am3d="http://schemas.microsoft.com/office/drawing/2017/model3d" xmlns:o="urn:schemas-microsoft-com:office:office" xmlns:r="http://schemas.openxmlformats.org/officeDocument/2006/relationships" xmlns:m="http://schemas.openxmlformats.org/officeDocument/2006/math" xmlns:v="urn:schemas-microsoft-com:vml" xmlns:wp14="http://schemas.microsoft.com/office/word/2010/wordprocessingDrawing" xmlns:wp="http://schemas.openxmlformats.org/drawingml/2006/wordprocessingDrawing" xmlns:w10="urn:schemas-microsoft-com:office:word" xmlns:w="http://schemas.openxmlformats.org/wordprocessingml/2006/main" xmlns:w14="http://schemas.microsoft.com/office/word/2010/wordml" xmlns:w15="http://schemas.microsoft.com/office/word/2012/wordml" xmlns:w16cid="http://schemas.microsoft.com/office/word/2016/wordml/cid" xmlns:w16se="http://schemas.microsoft.com/office/word/2015/wordml/symex" xmlns:wpg="http://schemas.microsoft.com/office/word/2010/wordprocessingGroup" xmlns:wpi="http://schemas.microsoft.com/office/word/2010/wordprocessingInk" xmlns:wne="http://schemas.microsoft.com/office/word/2006/wordml" xmlns:wps="http://schemas.microsoft.com/office/word/2010/wordprocessingShape" mc:Ignorable="w14 w15 w16se w16cid wp14">
+<w:endnotes xmlns:wpc="http://schemas.microsoft.com/office/word/2010/wordprocessingCanvas" xmlns:mc="http://schemas.openxmlformats.org/markup-compatibility/2006" xmlns:o="urn:schemas-microsoft-com:office:office" xmlns:r="http://schemas.openxmlformats.org/officeDocument/2006/relationships" xmlns:m="http://schemas.openxmlformats.org/officeDocument/2006/math" xmlns:v="urn:schemas-microsoft-com:vml" xmlns:wp14="http://schemas.microsoft.com/office/word/2010/wordprocessingDrawing" xmlns:wp="http://schemas.openxmlformats.org/drawingml/2006/wordprocessingDrawing" xmlns:w10="urn:schemas-microsoft-com:office:word" xmlns:w="http://schemas.openxmlformats.org/wordprocessingml/2006/main" xmlns:w14="http://schemas.microsoft.com/office/word/2010/wordml" xmlns:w15="http://schemas.microsoft.com/office/word/2012/wordml" xmlns:wpg="http://schemas.microsoft.com/office/word/2010/wordprocessingGroup" xmlns:wpi="http://schemas.microsoft.com/office/word/2010/wordprocessingInk" xmlns:wne="http://schemas.microsoft.com/office/word/2006/wordml" xmlns:wps="http://schemas.microsoft.com/office/word/2010/wordprocessingShape" mc:Ignorable="w14 w15 wp14">
   <w:endnote w:type="separator" w:id="-1">
     <w:p>
       <w:r>
@@ -2821,7 +2917,7 @@
 </file>
 
 <file path=word/footer1.xml><?xml version="1.0" encoding="utf-8"?>
-<w:ftr xmlns:wpc="http://schemas.microsoft.com/office/word/2010/wordprocessingCanvas" xmlns:cx="http://schemas.microsoft.com/office/drawing/2014/chartex" xmlns:cx1="http://schemas.microsoft.com/office/drawing/2015/9/8/chartex" xmlns:cx2="http://schemas.microsoft.com/office/drawing/2015/10/21/chartex" xmlns:cx3="http://schemas.microsoft.com/office/drawing/2016/5/9/chartex" xmlns:cx4="http://schemas.microsoft.com/office/drawing/2016/5/10/chartex" xmlns:cx5="http://schemas.microsoft.com/office/drawing/2016/5/11/chartex" xmlns:cx6="http://schemas.microsoft.com/office/drawing/2016/5/12/chartex" xmlns:cx7="http://schemas.microsoft.com/office/drawing/2016/5/13/chartex" xmlns:cx8="http://schemas.microsoft.com/office/drawing/2016/5/14/chartex" xmlns:mc="http://schemas.openxmlformats.org/markup-compatibility/2006" xmlns:aink="http://schemas.microsoft.com/office/drawing/2016/ink" xmlns:am3d="http://schemas.microsoft.com/office/drawing/2017/model3d" xmlns:o="urn:schemas-microsoft-com:office:office" xmlns:r="http://schemas.openxmlformats.org/officeDocument/2006/relationships" xmlns:m="http://schemas.openxmlformats.org/officeDocument/2006/math" xmlns:v="urn:schemas-microsoft-com:vml" xmlns:wp14="http://schemas.microsoft.com/office/word/2010/wordprocessingDrawing" xmlns:wp="http://schemas.openxmlformats.org/drawingml/2006/wordprocessingDrawing" xmlns:w10="urn:schemas-microsoft-com:office:word" xmlns:w="http://schemas.openxmlformats.org/wordprocessingml/2006/main" xmlns:w14="http://schemas.microsoft.com/office/word/2010/wordml" xmlns:w15="http://schemas.microsoft.com/office/word/2012/wordml" xmlns:w16cid="http://schemas.microsoft.com/office/word/2016/wordml/cid" xmlns:w16se="http://schemas.microsoft.com/office/word/2015/wordml/symex" xmlns:wpg="http://schemas.microsoft.com/office/word/2010/wordprocessingGroup" xmlns:wpi="http://schemas.microsoft.com/office/word/2010/wordprocessingInk" xmlns:wne="http://schemas.microsoft.com/office/word/2006/wordml" xmlns:wps="http://schemas.microsoft.com/office/word/2010/wordprocessingShape" mc:Ignorable="w14 w15 w16se w16cid wp14">
+<w:ftr xmlns:wpc="http://schemas.microsoft.com/office/word/2010/wordprocessingCanvas" xmlns:mc="http://schemas.openxmlformats.org/markup-compatibility/2006" xmlns:o="urn:schemas-microsoft-com:office:office" xmlns:r="http://schemas.openxmlformats.org/officeDocument/2006/relationships" xmlns:m="http://schemas.openxmlformats.org/officeDocument/2006/math" xmlns:v="urn:schemas-microsoft-com:vml" xmlns:wp14="http://schemas.microsoft.com/office/word/2010/wordprocessingDrawing" xmlns:wp="http://schemas.openxmlformats.org/drawingml/2006/wordprocessingDrawing" xmlns:w10="urn:schemas-microsoft-com:office:word" xmlns:w="http://schemas.openxmlformats.org/wordprocessingml/2006/main" xmlns:w14="http://schemas.microsoft.com/office/word/2010/wordml" xmlns:w15="http://schemas.microsoft.com/office/word/2012/wordml" xmlns:wpg="http://schemas.microsoft.com/office/word/2010/wordprocessingGroup" xmlns:wpi="http://schemas.microsoft.com/office/word/2010/wordprocessingInk" xmlns:wne="http://schemas.microsoft.com/office/word/2006/wordml" xmlns:wps="http://schemas.microsoft.com/office/word/2010/wordprocessingShape" mc:Ignorable="w14 w15 wp14">
   <w:tbl>
     <w:tblPr>
       <w:tblW w:w="0" w:type="auto"/>
@@ -2959,7 +3055,7 @@
               <w:rStyle w:val="PageNumber"/>
               <w:noProof/>
             </w:rPr>
-            <w:t>2</w:t>
+            <w:t>3</w:t>
           </w:r>
           <w:r>
             <w:rPr>
@@ -3000,7 +3096,7 @@
               <w:rStyle w:val="PageNumber"/>
               <w:noProof/>
             </w:rPr>
-            <w:t>2</w:t>
+            <w:t>3</w:t>
           </w:r>
           <w:r>
             <w:rPr>
@@ -3022,7 +3118,7 @@
 </file>
 
 <file path=word/footnotes.xml><?xml version="1.0" encoding="utf-8"?>
-<w:footnotes xmlns:wpc="http://schemas.microsoft.com/office/word/2010/wordprocessingCanvas" xmlns:cx="http://schemas.microsoft.com/office/drawing/2014/chartex" xmlns:cx1="http://schemas.microsoft.com/office/drawing/2015/9/8/chartex" xmlns:cx2="http://schemas.microsoft.com/office/drawing/2015/10/21/chartex" xmlns:cx3="http://schemas.microsoft.com/office/drawing/2016/5/9/chartex" xmlns:cx4="http://schemas.microsoft.com/office/drawing/2016/5/10/chartex" xmlns:cx5="http://schemas.microsoft.com/office/drawing/2016/5/11/chartex" xmlns:cx6="http://schemas.microsoft.com/office/drawing/2016/5/12/chartex" xmlns:cx7="http://schemas.microsoft.com/office/drawing/2016/5/13/chartex" xmlns:cx8="http://schemas.microsoft.com/office/drawing/2016/5/14/chartex" xmlns:mc="http://schemas.openxmlformats.org/markup-compatibility/2006" xmlns:aink="http://schemas.microsoft.com/office/drawing/2016/ink" xmlns:am3d="http://schemas.microsoft.com/office/drawing/2017/model3d" xmlns:o="urn:schemas-microsoft-com:office:office" xmlns:r="http://schemas.openxmlformats.org/officeDocument/2006/relationships" xmlns:m="http://schemas.openxmlformats.org/officeDocument/2006/math" xmlns:v="urn:schemas-microsoft-com:vml" xmlns:wp14="http://schemas.microsoft.com/office/word/2010/wordprocessingDrawing" xmlns:wp="http://schemas.openxmlformats.org/drawingml/2006/wordprocessingDrawing" xmlns:w10="urn:schemas-microsoft-com:office:word" xmlns:w="http://schemas.openxmlformats.org/wordprocessingml/2006/main" xmlns:w14="http://schemas.microsoft.com/office/word/2010/wordml" xmlns:w15="http://schemas.microsoft.com/office/word/2012/wordml" xmlns:w16cid="http://schemas.microsoft.com/office/word/2016/wordml/cid" xmlns:w16se="http://schemas.microsoft.com/office/word/2015/wordml/symex" xmlns:wpg="http://schemas.microsoft.com/office/word/2010/wordprocessingGroup" xmlns:wpi="http://schemas.microsoft.com/office/word/2010/wordprocessingInk" xmlns:wne="http://schemas.microsoft.com/office/word/2006/wordml" xmlns:wps="http://schemas.microsoft.com/office/word/2010/wordprocessingShape" mc:Ignorable="w14 w15 w16se w16cid wp14">
+<w:footnotes xmlns:wpc="http://schemas.microsoft.com/office/word/2010/wordprocessingCanvas" xmlns:mc="http://schemas.openxmlformats.org/markup-compatibility/2006" xmlns:o="urn:schemas-microsoft-com:office:office" xmlns:r="http://schemas.openxmlformats.org/officeDocument/2006/relationships" xmlns:m="http://schemas.openxmlformats.org/officeDocument/2006/math" xmlns:v="urn:schemas-microsoft-com:vml" xmlns:wp14="http://schemas.microsoft.com/office/word/2010/wordprocessingDrawing" xmlns:wp="http://schemas.openxmlformats.org/drawingml/2006/wordprocessingDrawing" xmlns:w10="urn:schemas-microsoft-com:office:word" xmlns:w="http://schemas.openxmlformats.org/wordprocessingml/2006/main" xmlns:w14="http://schemas.microsoft.com/office/word/2010/wordml" xmlns:w15="http://schemas.microsoft.com/office/word/2012/wordml" xmlns:wpg="http://schemas.microsoft.com/office/word/2010/wordprocessingGroup" xmlns:wpi="http://schemas.microsoft.com/office/word/2010/wordprocessingInk" xmlns:wne="http://schemas.microsoft.com/office/word/2006/wordml" xmlns:wps="http://schemas.microsoft.com/office/word/2010/wordprocessingShape" mc:Ignorable="w14 w15 wp14">
   <w:footnote w:type="separator" w:id="-1">
     <w:p>
       <w:r>
@@ -3048,7 +3144,7 @@
 </file>
 
 <file path=word/header1.xml><?xml version="1.0" encoding="utf-8"?>
-<w:hdr xmlns:wpc="http://schemas.microsoft.com/office/word/2010/wordprocessingCanvas" xmlns:cx="http://schemas.microsoft.com/office/drawing/2014/chartex" xmlns:cx1="http://schemas.microsoft.com/office/drawing/2015/9/8/chartex" xmlns:cx2="http://schemas.microsoft.com/office/drawing/2015/10/21/chartex" xmlns:cx3="http://schemas.microsoft.com/office/drawing/2016/5/9/chartex" xmlns:cx4="http://schemas.microsoft.com/office/drawing/2016/5/10/chartex" xmlns:cx5="http://schemas.microsoft.com/office/drawing/2016/5/11/chartex" xmlns:cx6="http://schemas.microsoft.com/office/drawing/2016/5/12/chartex" xmlns:cx7="http://schemas.microsoft.com/office/drawing/2016/5/13/chartex" xmlns:cx8="http://schemas.microsoft.com/office/drawing/2016/5/14/chartex" xmlns:mc="http://schemas.openxmlformats.org/markup-compatibility/2006" xmlns:aink="http://schemas.microsoft.com/office/drawing/2016/ink" xmlns:am3d="http://schemas.microsoft.com/office/drawing/2017/model3d" xmlns:o="urn:schemas-microsoft-com:office:office" xmlns:r="http://schemas.openxmlformats.org/officeDocument/2006/relationships" xmlns:m="http://schemas.openxmlformats.org/officeDocument/2006/math" xmlns:v="urn:schemas-microsoft-com:vml" xmlns:wp14="http://schemas.microsoft.com/office/word/2010/wordprocessingDrawing" xmlns:wp="http://schemas.openxmlformats.org/drawingml/2006/wordprocessingDrawing" xmlns:w10="urn:schemas-microsoft-com:office:word" xmlns:w="http://schemas.openxmlformats.org/wordprocessingml/2006/main" xmlns:w14="http://schemas.microsoft.com/office/word/2010/wordml" xmlns:w15="http://schemas.microsoft.com/office/word/2012/wordml" xmlns:w16cid="http://schemas.microsoft.com/office/word/2016/wordml/cid" xmlns:w16se="http://schemas.microsoft.com/office/word/2015/wordml/symex" xmlns:wpg="http://schemas.microsoft.com/office/word/2010/wordprocessingGroup" xmlns:wpi="http://schemas.microsoft.com/office/word/2010/wordprocessingInk" xmlns:wne="http://schemas.microsoft.com/office/word/2006/wordml" xmlns:wps="http://schemas.microsoft.com/office/word/2010/wordprocessingShape" mc:Ignorable="w14 w15 w16se w16cid wp14">
+<w:hdr xmlns:wpc="http://schemas.microsoft.com/office/word/2010/wordprocessingCanvas" xmlns:mc="http://schemas.openxmlformats.org/markup-compatibility/2006" xmlns:o="urn:schemas-microsoft-com:office:office" xmlns:r="http://schemas.openxmlformats.org/officeDocument/2006/relationships" xmlns:m="http://schemas.openxmlformats.org/officeDocument/2006/math" xmlns:v="urn:schemas-microsoft-com:vml" xmlns:wp14="http://schemas.microsoft.com/office/word/2010/wordprocessingDrawing" xmlns:wp="http://schemas.openxmlformats.org/drawingml/2006/wordprocessingDrawing" xmlns:w10="urn:schemas-microsoft-com:office:word" xmlns:w="http://schemas.openxmlformats.org/wordprocessingml/2006/main" xmlns:w14="http://schemas.microsoft.com/office/word/2010/wordml" xmlns:w15="http://schemas.microsoft.com/office/word/2012/wordml" xmlns:wpg="http://schemas.microsoft.com/office/word/2010/wordprocessingGroup" xmlns:wpi="http://schemas.microsoft.com/office/word/2010/wordprocessingInk" xmlns:wne="http://schemas.microsoft.com/office/word/2006/wordml" xmlns:wps="http://schemas.microsoft.com/office/word/2010/wordprocessingShape" mc:Ignorable="w14 w15 wp14">
   <w:tbl>
     <w:tblPr>
       <w:tblW w:w="0" w:type="auto"/>
@@ -3098,13 +3194,8 @@
             <w:ind w:right="68"/>
           </w:pPr>
           <w:r>
-            <w:t xml:space="preserve">Team </w:t>
+            <w:t>Team Pharmacon</w:t>
           </w:r>
-          <w:proofErr w:type="spellStart"/>
-          <w:r>
-            <w:t>Pharmacon</w:t>
-          </w:r>
-          <w:proofErr w:type="spellEnd"/>
         </w:p>
       </w:tc>
     </w:tr>
@@ -3143,10 +3234,7 @@
         </w:tcPr>
         <w:p>
           <w:r>
-            <w:t xml:space="preserve">  Date: 17</w:t>
-          </w:r>
-          <w:r>
-            <w:t>/09/2018</w:t>
+            <w:t xml:space="preserve">  Date: 17/09/2018</w:t>
           </w:r>
         </w:p>
       </w:tc>
@@ -3161,7 +3249,7 @@
 </file>
 
 <file path=word/numbering.xml><?xml version="1.0" encoding="utf-8"?>
-<w:numbering xmlns:wpc="http://schemas.microsoft.com/office/word/2010/wordprocessingCanvas" xmlns:cx="http://schemas.microsoft.com/office/drawing/2014/chartex" xmlns:cx1="http://schemas.microsoft.com/office/drawing/2015/9/8/chartex" xmlns:cx2="http://schemas.microsoft.com/office/drawing/2015/10/21/chartex" xmlns:cx3="http://schemas.microsoft.com/office/drawing/2016/5/9/chartex" xmlns:cx4="http://schemas.microsoft.com/office/drawing/2016/5/10/chartex" xmlns:cx5="http://schemas.microsoft.com/office/drawing/2016/5/11/chartex" xmlns:cx6="http://schemas.microsoft.com/office/drawing/2016/5/12/chartex" xmlns:cx7="http://schemas.microsoft.com/office/drawing/2016/5/13/chartex" xmlns:cx8="http://schemas.microsoft.com/office/drawing/2016/5/14/chartex" xmlns:mc="http://schemas.openxmlformats.org/markup-compatibility/2006" xmlns:aink="http://schemas.microsoft.com/office/drawing/2016/ink" xmlns:am3d="http://schemas.microsoft.com/office/drawing/2017/model3d" xmlns:o="urn:schemas-microsoft-com:office:office" xmlns:r="http://schemas.openxmlformats.org/officeDocument/2006/relationships" xmlns:m="http://schemas.openxmlformats.org/officeDocument/2006/math" xmlns:v="urn:schemas-microsoft-com:vml" xmlns:wp14="http://schemas.microsoft.com/office/word/2010/wordprocessingDrawing" xmlns:wp="http://schemas.openxmlformats.org/drawingml/2006/wordprocessingDrawing" xmlns:w10="urn:schemas-microsoft-com:office:word" xmlns:w="http://schemas.openxmlformats.org/wordprocessingml/2006/main" xmlns:w14="http://schemas.microsoft.com/office/word/2010/wordml" xmlns:w15="http://schemas.microsoft.com/office/word/2012/wordml" xmlns:w16cid="http://schemas.microsoft.com/office/word/2016/wordml/cid" xmlns:w16se="http://schemas.microsoft.com/office/word/2015/wordml/symex" xmlns:wpg="http://schemas.microsoft.com/office/word/2010/wordprocessingGroup" xmlns:wpi="http://schemas.microsoft.com/office/word/2010/wordprocessingInk" xmlns:wne="http://schemas.microsoft.com/office/word/2006/wordml" xmlns:wps="http://schemas.microsoft.com/office/word/2010/wordprocessingShape" mc:Ignorable="w14 w15 w16se w16cid wp14">
+<w:numbering xmlns:wpc="http://schemas.microsoft.com/office/word/2010/wordprocessingCanvas" xmlns:mc="http://schemas.openxmlformats.org/markup-compatibility/2006" xmlns:o="urn:schemas-microsoft-com:office:office" xmlns:r="http://schemas.openxmlformats.org/officeDocument/2006/relationships" xmlns:m="http://schemas.openxmlformats.org/officeDocument/2006/math" xmlns:v="urn:schemas-microsoft-com:vml" xmlns:wp14="http://schemas.microsoft.com/office/word/2010/wordprocessingDrawing" xmlns:wp="http://schemas.openxmlformats.org/drawingml/2006/wordprocessingDrawing" xmlns:w10="urn:schemas-microsoft-com:office:word" xmlns:w="http://schemas.openxmlformats.org/wordprocessingml/2006/main" xmlns:w14="http://schemas.microsoft.com/office/word/2010/wordml" xmlns:w15="http://schemas.microsoft.com/office/word/2012/wordml" xmlns:wpg="http://schemas.microsoft.com/office/word/2010/wordprocessingGroup" xmlns:wpi="http://schemas.microsoft.com/office/word/2010/wordprocessingInk" xmlns:wne="http://schemas.microsoft.com/office/word/2006/wordml" xmlns:wps="http://schemas.microsoft.com/office/word/2010/wordprocessingShape" mc:Ignorable="w14 w15 wp14">
   <w:abstractNum w:abstractNumId="0" w15:restartNumberingAfterBreak="0">
     <w:nsid w:val="FFFFFFFB"/>
     <w:multiLevelType w:val="multilevel"/>
@@ -6802,7 +6890,7 @@
 </file>
 
 <file path=word/styles.xml><?xml version="1.0" encoding="utf-8"?>
-<w:styles xmlns:mc="http://schemas.openxmlformats.org/markup-compatibility/2006" xmlns:r="http://schemas.openxmlformats.org/officeDocument/2006/relationships" xmlns:w="http://schemas.openxmlformats.org/wordprocessingml/2006/main" xmlns:w14="http://schemas.microsoft.com/office/word/2010/wordml" xmlns:w15="http://schemas.microsoft.com/office/word/2012/wordml" xmlns:w16cid="http://schemas.microsoft.com/office/word/2016/wordml/cid" xmlns:w16se="http://schemas.microsoft.com/office/word/2015/wordml/symex" mc:Ignorable="w14 w15 w16se w16cid">
+<w:styles xmlns:mc="http://schemas.openxmlformats.org/markup-compatibility/2006" xmlns:r="http://schemas.openxmlformats.org/officeDocument/2006/relationships" xmlns:w="http://schemas.openxmlformats.org/wordprocessingml/2006/main" xmlns:w14="http://schemas.microsoft.com/office/word/2010/wordml" xmlns:w15="http://schemas.microsoft.com/office/word/2012/wordml" mc:Ignorable="w14 w15">
   <w:docDefaults>
     <w:rPrDefault>
       <w:rPr>
@@ -6812,7 +6900,7 @@
     </w:rPrDefault>
     <w:pPrDefault/>
   </w:docDefaults>
-  <w:latentStyles w:defLockedState="0" w:defUIPriority="99" w:defSemiHidden="0" w:defUnhideWhenUsed="0" w:defQFormat="0" w:count="375">
+  <w:latentStyles w:defLockedState="0" w:defUIPriority="99" w:defSemiHidden="0" w:defUnhideWhenUsed="0" w:defQFormat="0" w:count="371">
     <w:lsdException w:name="Normal" w:uiPriority="0" w:qFormat="1"/>
     <w:lsdException w:name="heading 1" w:uiPriority="0" w:qFormat="1"/>
     <w:lsdException w:name="heading 2" w:uiPriority="0" w:qFormat="1"/>
@@ -7184,10 +7272,6 @@
     <w:lsdException w:name="List Table 5 Dark Accent 6" w:uiPriority="50"/>
     <w:lsdException w:name="List Table 6 Colorful Accent 6" w:uiPriority="51"/>
     <w:lsdException w:name="List Table 7 Colorful Accent 6" w:uiPriority="52"/>
-    <w:lsdException w:name="Mention" w:semiHidden="1" w:unhideWhenUsed="1"/>
-    <w:lsdException w:name="Smart Hyperlink" w:semiHidden="1" w:unhideWhenUsed="1"/>
-    <w:lsdException w:name="Hashtag" w:semiHidden="1" w:unhideWhenUsed="1"/>
-    <w:lsdException w:name="Unresolved Mention" w:semiHidden="1" w:unhideWhenUsed="1"/>
   </w:latentStyles>
   <w:style w:type="paragraph" w:default="1" w:styleId="Normal">
     <w:name w:val="Normal"/>
@@ -7826,7 +7910,7 @@
       </w:tblBorders>
     </w:tblPr>
   </w:style>
-  <w:style w:type="character" w:styleId="UnresolvedMention">
+  <w:style w:type="character" w:customStyle="1" w:styleId="UnresolvedMention">
     <w:name w:val="Unresolved Mention"/>
     <w:basedOn w:val="DefaultParagraphFont"/>
     <w:uiPriority w:val="99"/>

</xml_diff>

<commit_message>
Fixed a typo labelling a complete work item as incomplete - completed links were there, but for separate items
</commit_message>
<xml_diff>
--- a/documents/Iteration Plan/Construction Iteration Plan 5 updated.docx
+++ b/documents/Iteration Plan/Construction Iteration Plan 5 updated.docx
@@ -9,21 +9,11 @@
       <w:r>
         <w:t xml:space="preserve">Construction </w:t>
       </w:r>
-      <w:r>
-        <w:fldChar w:fldCharType="begin"/>
-      </w:r>
-      <w:r>
-        <w:instrText xml:space="preserve"> TITLE  \* MERGEFORMAT </w:instrText>
-      </w:r>
-      <w:r>
-        <w:fldChar w:fldCharType="separate"/>
-      </w:r>
-      <w:r>
-        <w:t>Iteration Plan</w:t>
-      </w:r>
-      <w:r>
-        <w:fldChar w:fldCharType="end"/>
-      </w:r>
+      <w:fldSimple w:instr=" TITLE  \* MERGEFORMAT ">
+        <w:r>
+          <w:t>Iteration Plan</w:t>
+        </w:r>
+      </w:fldSimple>
       <w:r>
         <w:t xml:space="preserve"> </w:t>
       </w:r>
@@ -1193,7 +1183,12 @@
           </w:tcPr>
           <w:p>
             <w:r>
-              <w:t>Incomplete</w:t>
+              <w:t>C</w:t>
+            </w:r>
+            <w:bookmarkStart w:id="1" w:name="_GoBack"/>
+            <w:bookmarkEnd w:id="1"/>
+            <w:r>
+              <w:t>omplete</w:t>
             </w:r>
           </w:p>
           <w:p>
@@ -2156,8 +2151,6 @@
               </w:rPr>
               <w:t>, and cleaning up query.js.</w:t>
             </w:r>
-            <w:bookmarkStart w:id="1" w:name="_GoBack"/>
-            <w:bookmarkEnd w:id="1"/>
           </w:p>
         </w:tc>
         <w:tc>
@@ -2974,21 +2967,11 @@
           <w:r>
             <w:sym w:font="Symbol" w:char="F0D3"/>
           </w:r>
-          <w:r>
-            <w:fldChar w:fldCharType="begin"/>
-          </w:r>
-          <w:r>
-            <w:instrText xml:space="preserve"> DOCPROPERTY "Company"  \* MERGEFORMAT </w:instrText>
-          </w:r>
-          <w:r>
-            <w:fldChar w:fldCharType="separate"/>
-          </w:r>
-          <w:r>
-            <w:t>&lt;Company Name&gt;</w:t>
-          </w:r>
-          <w:r>
-            <w:fldChar w:fldCharType="end"/>
-          </w:r>
+          <w:fldSimple w:instr=" DOCPROPERTY &quot;Company&quot;  \* MERGEFORMAT ">
+            <w:r>
+              <w:t>&lt;Company Name&gt;</w:t>
+            </w:r>
+          </w:fldSimple>
           <w:r>
             <w:t xml:space="preserve">, </w:t>
           </w:r>
@@ -3208,21 +3191,11 @@
           <w:r>
             <w:t xml:space="preserve">Construction </w:t>
           </w:r>
-          <w:r>
-            <w:fldChar w:fldCharType="begin"/>
-          </w:r>
-          <w:r>
-            <w:instrText xml:space="preserve"> TITLE  \* MERGEFORMAT </w:instrText>
-          </w:r>
-          <w:r>
-            <w:fldChar w:fldCharType="separate"/>
-          </w:r>
-          <w:r>
-            <w:t>Iteration Plan</w:t>
-          </w:r>
-          <w:r>
-            <w:fldChar w:fldCharType="end"/>
-          </w:r>
+          <w:fldSimple w:instr=" TITLE  \* MERGEFORMAT ">
+            <w:r>
+              <w:t>Iteration Plan</w:t>
+            </w:r>
+          </w:fldSimple>
           <w:r>
             <w:t xml:space="preserve"> 5</w:t>
           </w:r>

</xml_diff>